<commit_message>
updated instructions for Node JS
updated instructions for Node JS
</commit_message>
<xml_diff>
--- a/T_06_Application_Instructions.docx
+++ b/T_06_Application_Instructions.docx
@@ -144,19 +144,7 @@
     </w:p>
     <w:p>
       <w:r>
-        <w:t xml:space="preserve">Several Pieces of software will be required in order to run this project: You’ll need “Microsoft Visual Studio 2017,” the latest version of PHP, “Laravel (for PHP),” “Composer (for PHP),” several node JS modules (to be handles later), and several external drivers supporting MySQL for </w:t>
-      </w:r>
-      <w:r>
-        <w:t>“</w:t>
-      </w:r>
-      <w:r>
-        <w:t>Microsoft</w:t>
-      </w:r>
-      <w:r>
-        <w:t xml:space="preserve"> Visual Studio 2017</w:t>
-      </w:r>
-      <w:r>
-        <w:t>.”</w:t>
+        <w:t>Several Pieces of software will be required in order to run this project: You’ll need “Microsoft Visual Studio 2017,” the latest version of PHP, “Laravel (for PHP),” “Composer (for PHP),” several node JS modules (to be handles later), and several external drivers supporting MySQL for “Microsoft Visual Studio 2017.”</w:t>
       </w:r>
     </w:p>
     <w:p>
@@ -200,6 +188,11 @@
       </w:r>
     </w:p>
     <w:p>
+      <w:pPr>
+        <w:rPr>
+          <w:rStyle w:val="Hyperlink"/>
+        </w:rPr>
+      </w:pPr>
       <w:r>
         <w:rPr>
           <w:sz w:val="24"/>
@@ -218,37 +211,171 @@
     </w:p>
     <w:p>
       <w:r>
-        <w:t xml:space="preserve">If you do not have Composer installed on your machine, please follow this URL: </w:t>
+        <w:rPr>
+          <w:sz w:val="24"/>
+          <w:szCs w:val="24"/>
+        </w:rPr>
+        <w:t xml:space="preserve">If you do not have </w:t>
+      </w:r>
+      <w:r>
+        <w:rPr>
+          <w:sz w:val="24"/>
+          <w:szCs w:val="24"/>
+        </w:rPr>
+        <w:t>Node JS</w:t>
+      </w:r>
+      <w:r>
+        <w:rPr>
+          <w:sz w:val="24"/>
+          <w:szCs w:val="24"/>
+        </w:rPr>
+        <w:t xml:space="preserve"> installed on your machine, please follow this URL in order to do so:</w:t>
+      </w:r>
+      <w:r>
+        <w:t xml:space="preserve"> </w:t>
       </w:r>
       <w:hyperlink r:id="rId8" w:history="1">
         <w:r>
           <w:rPr>
             <w:rStyle w:val="Hyperlink"/>
           </w:rPr>
-          <w:t>https://getcomposer.org/download/</w:t>
+          <w:t>https://nodejs.org/en/</w:t>
         </w:r>
       </w:hyperlink>
     </w:p>
     <w:p>
       <w:r>
-        <w:t xml:space="preserve">Follow these URLs in order to acquire the requisite MySQL database drivers for </w:t>
-      </w:r>
-      <w:r>
-        <w:t>“Microsoft Visual Studio 2017</w:t>
-      </w:r>
-      <w:r>
-        <w:t>.</w:t>
-      </w:r>
-      <w:r>
-        <w:t>”</w:t>
-      </w:r>
-      <w:r>
-        <w:t xml:space="preserve"> Please use the MSI installers and select the “Complete” option during every installation:</w:t>
+        <w:rPr>
+          <w:sz w:val="24"/>
+          <w:szCs w:val="24"/>
+        </w:rPr>
+        <w:t xml:space="preserve">If you do not have </w:t>
+      </w:r>
+      <w:r>
+        <w:rPr>
+          <w:sz w:val="24"/>
+          <w:szCs w:val="24"/>
+        </w:rPr>
+        <w:t>the V8 engine</w:t>
+      </w:r>
+      <w:r>
+        <w:rPr>
+          <w:sz w:val="24"/>
+          <w:szCs w:val="24"/>
+        </w:rPr>
+        <w:t xml:space="preserve"> installed on your machine</w:t>
+      </w:r>
+      <w:r>
+        <w:rPr>
+          <w:sz w:val="24"/>
+          <w:szCs w:val="24"/>
+        </w:rPr>
+        <w:t xml:space="preserve"> (required for Node JS to run)</w:t>
+      </w:r>
+      <w:r>
+        <w:rPr>
+          <w:sz w:val="24"/>
+          <w:szCs w:val="24"/>
+        </w:rPr>
+        <w:t xml:space="preserve">, please </w:t>
+      </w:r>
+      <w:r>
+        <w:rPr>
+          <w:sz w:val="24"/>
+          <w:szCs w:val="24"/>
+        </w:rPr>
+        <w:t xml:space="preserve">open up command prompt or a command line interface </w:t>
+      </w:r>
+      <w:r>
+        <w:rPr>
+          <w:b/>
+          <w:sz w:val="24"/>
+          <w:szCs w:val="24"/>
+        </w:rPr>
+        <w:t>as an administrator</w:t>
+      </w:r>
+      <w:r>
+        <w:rPr>
+          <w:sz w:val="24"/>
+          <w:szCs w:val="24"/>
+        </w:rPr>
+        <w:t xml:space="preserve"> and type the following command</w:t>
+      </w:r>
+      <w:r>
+        <w:rPr>
+          <w:sz w:val="24"/>
+          <w:szCs w:val="24"/>
+        </w:rPr>
+        <w:t>:</w:t>
+      </w:r>
+      <w:r>
+        <w:rPr>
+          <w:sz w:val="24"/>
+          <w:szCs w:val="24"/>
+        </w:rPr>
+        <w:t xml:space="preserve"> “ </w:t>
+      </w:r>
+      <w:r>
+        <w:rPr>
+          <w:sz w:val="24"/>
+          <w:szCs w:val="24"/>
+        </w:rPr>
+        <w:t xml:space="preserve">git clone </w:t>
+      </w:r>
+      <w:hyperlink r:id="rId9" w:history="1">
+        <w:r>
+          <w:rPr>
+            <w:rStyle w:val="Hyperlink"/>
+            <w:sz w:val="24"/>
+            <w:szCs w:val="24"/>
+          </w:rPr>
+          <w:t>https://github.com/v8/v8.git</w:t>
+        </w:r>
+      </w:hyperlink>
+      <w:r>
+        <w:rPr>
+          <w:sz w:val="24"/>
+          <w:szCs w:val="24"/>
+        </w:rPr>
+        <w:t xml:space="preserve"> ”</w:t>
+      </w:r>
+    </w:p>
+    <w:p>
+      <w:r>
+        <w:t xml:space="preserve">If you do not have Composer installed on your machine, please follow this URL: </w:t>
+      </w:r>
+      <w:bookmarkStart w:id="0" w:name="_GoBack"/>
+      <w:bookmarkEnd w:id="0"/>
+      <w:r>
+        <w:fldChar w:fldCharType="begin"/>
+      </w:r>
+      <w:r>
+        <w:instrText xml:space="preserve"> HYPERLINK "https://getcomposer.org/download/" </w:instrText>
+      </w:r>
+      <w:r>
+        <w:fldChar w:fldCharType="separate"/>
+      </w:r>
+      <w:r>
+        <w:rPr>
+          <w:rStyle w:val="Hyperlink"/>
+        </w:rPr>
+        <w:t>https://getcomposer.org/download/</w:t>
+      </w:r>
+      <w:r>
+        <w:rPr>
+          <w:rStyle w:val="Hyperlink"/>
+        </w:rPr>
+        <w:fldChar w:fldCharType="end"/>
+      </w:r>
+    </w:p>
+    <w:p>
+      <w:r>
+        <w:t>Follow these URLs in order to acquire the requisite MySQL database drivers for “Microsoft Visual Studio 2017.” Please use the MSI installers and select the “Complete” option during every installation:</w:t>
       </w:r>
       <w:r>
         <w:t xml:space="preserve"> </w:t>
       </w:r>
-      <w:hyperlink r:id="rId9" w:history="1">
+      <w:hyperlink r:id="rId10" w:history="1">
         <w:r>
           <w:rPr>
             <w:rStyle w:val="Hyperlink"/>
@@ -259,7 +386,7 @@
       <w:r>
         <w:t xml:space="preserve">   </w:t>
       </w:r>
-      <w:hyperlink r:id="rId10" w:history="1">
+      <w:hyperlink r:id="rId11" w:history="1">
         <w:r>
           <w:rPr>
             <w:rStyle w:val="Hyperlink"/>
@@ -270,7 +397,7 @@
       <w:r>
         <w:t xml:space="preserve">   </w:t>
       </w:r>
-      <w:hyperlink r:id="rId11" w:history="1">
+      <w:hyperlink r:id="rId12" w:history="1">
         <w:r>
           <w:rPr>
             <w:rStyle w:val="Hyperlink"/>
@@ -335,13 +462,11 @@
     </w:p>
     <w:p>
       <w:r>
+        <w:lastRenderedPageBreak/>
         <w:t xml:space="preserve">- </w:t>
       </w:r>
       <w:r>
-        <w:t xml:space="preserve">Navigate to the </w:t>
-      </w:r>
-      <w:r>
-        <w:t>“</w:t>
+        <w:t>Navigate to the “</w:t>
       </w:r>
       <w:proofErr w:type="spellStart"/>
       <w:r>
@@ -349,10 +474,49 @@
       </w:r>
       <w:proofErr w:type="spellEnd"/>
       <w:r>
-        <w:t>-web” directory</w:t>
-      </w:r>
-      <w:r>
-        <w:t>.</w:t>
+        <w:t>-web” directory.</w:t>
+      </w:r>
+    </w:p>
+    <w:p>
+      <w:r>
+        <w:t xml:space="preserve">- </w:t>
+      </w:r>
+      <w:r>
+        <w:rPr>
+          <w:sz w:val="24"/>
+          <w:szCs w:val="24"/>
+        </w:rPr>
+        <w:t>Type in the command line “</w:t>
+      </w:r>
+      <w:proofErr w:type="spellStart"/>
+      <w:r>
+        <w:rPr>
+          <w:sz w:val="24"/>
+          <w:szCs w:val="24"/>
+        </w:rPr>
+        <w:t>npm</w:t>
+      </w:r>
+      <w:proofErr w:type="spellEnd"/>
+      <w:r>
+        <w:rPr>
+          <w:sz w:val="24"/>
+          <w:szCs w:val="24"/>
+        </w:rPr>
+        <w:t xml:space="preserve"> instal</w:t>
+      </w:r>
+      <w:r>
+        <w:rPr>
+          <w:sz w:val="24"/>
+          <w:szCs w:val="24"/>
+        </w:rPr>
+        <w:t>l</w:t>
+      </w:r>
+      <w:r>
+        <w:rPr>
+          <w:sz w:val="24"/>
+          <w:szCs w:val="24"/>
+        </w:rPr>
+        <w:t>”</w:t>
       </w:r>
     </w:p>
     <w:p>
@@ -408,28 +572,7 @@
           <w:sz w:val="24"/>
           <w:szCs w:val="24"/>
         </w:rPr>
-        <w:t>- Type in the command line “</w:t>
-      </w:r>
-      <w:r>
-        <w:rPr>
-          <w:sz w:val="24"/>
-          <w:szCs w:val="24"/>
-        </w:rPr>
-        <w:t>php artisan migrate</w:t>
-      </w:r>
-      <w:r>
-        <w:rPr>
-          <w:sz w:val="24"/>
-          <w:szCs w:val="24"/>
-        </w:rPr>
-        <w:t>”</w:t>
-      </w:r>
-      <w:r>
-        <w:rPr>
-          <w:sz w:val="24"/>
-          <w:szCs w:val="24"/>
-        </w:rPr>
-        <w:t xml:space="preserve"> </w:t>
+        <w:t xml:space="preserve">- Type in the command line “php artisan migrate” </w:t>
       </w:r>
       <w:r>
         <w:t>(this process can be lengthily, please be patient)</w:t>
@@ -441,14 +584,7 @@
           <w:sz w:val="24"/>
           <w:szCs w:val="24"/>
         </w:rPr>
-        <w:t xml:space="preserve">- Type in the command line “php artisan </w:t>
-      </w:r>
-      <w:r>
-        <w:rPr>
-          <w:sz w:val="24"/>
-          <w:szCs w:val="24"/>
-        </w:rPr>
-        <w:t xml:space="preserve">serve” </w:t>
+        <w:t xml:space="preserve">- Type in the command line “php artisan serve” </w:t>
       </w:r>
       <w:r>
         <w:t>(The server should be up and running at this point)</w:t>
@@ -466,37 +602,22 @@
           <w:sz w:val="24"/>
           <w:szCs w:val="24"/>
         </w:rPr>
-        <w:lastRenderedPageBreak/>
-        <w:t xml:space="preserve">- </w:t>
-      </w:r>
-      <w:r>
-        <w:rPr>
-          <w:sz w:val="24"/>
-          <w:szCs w:val="24"/>
-        </w:rPr>
-        <w:t>Open your preferred web browser and type “127.0.0.1:8000” From here you an interact with the web application for ITHD. The database should be established and running as well.</w:t>
-      </w:r>
-    </w:p>
-    <w:p>
-      <w:pPr>
-        <w:rPr>
-          <w:sz w:val="24"/>
-          <w:szCs w:val="24"/>
-        </w:rPr>
-      </w:pPr>
-      <w:r>
-        <w:rPr>
-          <w:sz w:val="24"/>
-          <w:szCs w:val="24"/>
-        </w:rPr>
-        <w:t>-</w:t>
-      </w:r>
-      <w:r>
-        <w:rPr>
-          <w:sz w:val="24"/>
-          <w:szCs w:val="24"/>
-        </w:rPr>
-        <w:t xml:space="preserve"> Through your file system, navigate to </w:t>
+        <w:t>- Open your preferred web browser and type “127.0.0.1:8000” From here you an interact with the web application for ITHD. The database should be established and running as well.</w:t>
+      </w:r>
+    </w:p>
+    <w:p>
+      <w:pPr>
+        <w:rPr>
+          <w:sz w:val="24"/>
+          <w:szCs w:val="24"/>
+        </w:rPr>
+      </w:pPr>
+      <w:r>
+        <w:rPr>
+          <w:sz w:val="24"/>
+          <w:szCs w:val="24"/>
+        </w:rPr>
+        <w:t xml:space="preserve">- Through your file system, navigate to </w:t>
       </w:r>
       <w:r>
         <w:rPr>
@@ -536,13 +657,7 @@
     </w:p>
     <w:p>
       <w:r>
-        <w:t xml:space="preserve">- Once </w:t>
-      </w:r>
-      <w:r>
-        <w:t>“Microsoft Visual Studio 2017”</w:t>
-      </w:r>
-      <w:r>
-        <w:t xml:space="preserve"> has successfully finished loading, click the “Start” button. (It is signified with a green arrow located along the top of the window) </w:t>
+        <w:t xml:space="preserve">- Once “Microsoft Visual Studio 2017” has successfully finished loading, click the “Start” button. (It is signified with a green arrow located along the top of the window) </w:t>
       </w:r>
       <w:r>
         <w:rPr>
@@ -559,10 +674,7 @@
     </w:p>
     <w:p/>
     <w:p/>
-    <w:p>
-      <w:bookmarkStart w:id="0" w:name="_GoBack"/>
-      <w:bookmarkEnd w:id="0"/>
-    </w:p>
+    <w:p/>
     <w:p>
       <w:pPr>
         <w:ind w:firstLine="720"/>
@@ -946,6 +1058,7 @@
     <w:lsdException w:name="HTML Sample" w:semiHidden="1" w:unhideWhenUsed="1"/>
     <w:lsdException w:name="HTML Typewriter" w:semiHidden="1" w:unhideWhenUsed="1"/>
     <w:lsdException w:name="HTML Variable" w:semiHidden="1" w:unhideWhenUsed="1"/>
+    <w:lsdException w:name="Normal Table" w:semiHidden="1" w:unhideWhenUsed="1"/>
     <w:lsdException w:name="annotation subject" w:semiHidden="1" w:unhideWhenUsed="1"/>
     <w:lsdException w:name="No List" w:semiHidden="1" w:unhideWhenUsed="1"/>
     <w:lsdException w:name="Outline List 1" w:semiHidden="1" w:unhideWhenUsed="1"/>
@@ -992,8 +1105,10 @@
     <w:lsdException w:name="Table Subtle 2" w:semiHidden="1" w:unhideWhenUsed="1"/>
     <w:lsdException w:name="Table Web 1" w:semiHidden="1" w:unhideWhenUsed="1"/>
     <w:lsdException w:name="Table Web 2" w:semiHidden="1" w:unhideWhenUsed="1"/>
+    <w:lsdException w:name="Table Web 3" w:semiHidden="1" w:unhideWhenUsed="1"/>
     <w:lsdException w:name="Balloon Text" w:semiHidden="1" w:unhideWhenUsed="1"/>
     <w:lsdException w:name="Table Grid" w:uiPriority="39"/>
+    <w:lsdException w:name="Table Theme" w:semiHidden="1" w:unhideWhenUsed="1"/>
     <w:lsdException w:name="Placeholder Text" w:semiHidden="1"/>
     <w:lsdException w:name="No Spacing" w:uiPriority="1" w:qFormat="1"/>
     <w:lsdException w:name="Light Shading" w:uiPriority="60"/>
@@ -1250,7 +1365,6 @@
     <w:name w:val="Hyperlink"/>
     <w:basedOn w:val="DefaultParagraphFont"/>
     <w:uiPriority w:val="99"/>
-    <w:semiHidden/>
     <w:unhideWhenUsed/>
     <w:rsid w:val="00AC5468"/>
     <w:rPr>
@@ -1268,6 +1382,18 @@
       <w:ind w:left="720"/>
       <w:contextualSpacing/>
     </w:pPr>
+  </w:style>
+  <w:style w:type="character" w:styleId="UnresolvedMention">
+    <w:name w:val="Unresolved Mention"/>
+    <w:basedOn w:val="DefaultParagraphFont"/>
+    <w:uiPriority w:val="99"/>
+    <w:semiHidden/>
+    <w:unhideWhenUsed/>
+    <w:rsid w:val="00C427F7"/>
+    <w:rPr>
+      <w:color w:val="605E5C"/>
+      <w:shd w:val="clear" w:color="auto" w:fill="E1DFDD"/>
+    </w:rPr>
   </w:style>
 </w:styles>
 </file>

</xml_diff>